<commit_message>
feat: bat script for windows + comments
</commit_message>
<xml_diff>
--- a/welive/media/format/Receipt_Format-4.docx
+++ b/welive/media/format/Receipt_Format-4.docx
@@ -1,6 +1,6 @@
 
 <file path=word/document.xml><?xml version="1.0" encoding="utf-8"?>
-<w:document xmlns:wpc="http://schemas.microsoft.com/office/word/2010/wordprocessingCanvas" xmlns:cx="http://schemas.microsoft.com/office/drawing/2014/chartex" xmlns:cx1="http://schemas.microsoft.com/office/drawing/2015/9/8/chartex" xmlns:cx2="http://schemas.microsoft.com/office/drawing/2015/10/21/chartex" xmlns:cx3="http://schemas.microsoft.com/office/drawing/2016/5/9/chartex" xmlns:cx4="http://schemas.microsoft.com/office/drawing/2016/5/10/chartex" xmlns:cx5="http://schemas.microsoft.com/office/drawing/2016/5/11/chartex" xmlns:cx6="http://schemas.microsoft.com/office/drawing/2016/5/12/chartex" xmlns:cx7="http://schemas.microsoft.com/office/drawing/2016/5/13/chartex" xmlns:cx8="http://schemas.microsoft.com/office/drawing/2016/5/14/chartex" xmlns:mc="http://schemas.openxmlformats.org/markup-compatibility/2006" xmlns:aink="http://schemas.microsoft.com/office/drawing/2016/ink" xmlns:am3d="http://schemas.microsoft.com/office/drawing/2017/model3d" xmlns:o="urn:schemas-microsoft-com:office:office" xmlns:oel="http://schemas.microsoft.com/office/2019/extlst" xmlns:r="http://schemas.openxmlformats.org/officeDocument/2006/relationships" xmlns:m="http://schemas.openxmlformats.org/officeDocument/2006/math" xmlns:v="urn:schemas-microsoft-com:vml" xmlns:wp14="http://schemas.microsoft.com/office/word/2010/wordprocessingDrawing" xmlns:wp="http://schemas.openxmlformats.org/drawingml/2006/wordprocessingDrawing" xmlns:w10="urn:schemas-microsoft-com:office:word" xmlns:w="http://schemas.openxmlformats.org/wordprocessingml/2006/main" xmlns:w14="http://schemas.microsoft.com/office/word/2010/wordml" xmlns:w15="http://schemas.microsoft.com/office/word/2012/wordml" xmlns:w16cex="http://schemas.microsoft.com/office/word/2018/wordml/cex" xmlns:w16cid="http://schemas.microsoft.com/office/word/2016/wordml/cid" xmlns:w16="http://schemas.microsoft.com/office/word/2018/wordml" xmlns:w16sdtdh="http://schemas.microsoft.com/office/word/2020/wordml/sdtdatahash" xmlns:w16se="http://schemas.microsoft.com/office/word/2015/wordml/symex" xmlns:wpg="http://schemas.microsoft.com/office/word/2010/wordprocessingGroup" xmlns:wpi="http://schemas.microsoft.com/office/word/2010/wordprocessingInk" xmlns:wne="http://schemas.microsoft.com/office/word/2006/wordml" xmlns:wps="http://schemas.microsoft.com/office/word/2010/wordprocessingShape" mc:Ignorable="w14 w15 w16se w16cid w16 w16cex w16sdtdh wp14">
+<w:document xmlns:wpc="http://schemas.microsoft.com/office/word/2010/wordprocessingCanvas" xmlns:cx="http://schemas.microsoft.com/office/drawing/2014/chartex" xmlns:cx1="http://schemas.microsoft.com/office/drawing/2015/9/8/chartex" xmlns:cx2="http://schemas.microsoft.com/office/drawing/2015/10/21/chartex" xmlns:cx3="http://schemas.microsoft.com/office/drawing/2016/5/9/chartex" xmlns:cx4="http://schemas.microsoft.com/office/drawing/2016/5/10/chartex" xmlns:cx5="http://schemas.microsoft.com/office/drawing/2016/5/11/chartex" xmlns:cx6="http://schemas.microsoft.com/office/drawing/2016/5/12/chartex" xmlns:cx7="http://schemas.microsoft.com/office/drawing/2016/5/13/chartex" xmlns:cx8="http://schemas.microsoft.com/office/drawing/2016/5/14/chartex" xmlns:mc="http://schemas.openxmlformats.org/markup-compatibility/2006" xmlns:aink="http://schemas.microsoft.com/office/drawing/2016/ink" xmlns:am3d="http://schemas.microsoft.com/office/drawing/2017/model3d" xmlns:o="urn:schemas-microsoft-com:office:office" xmlns:oel="http://schemas.microsoft.com/office/2019/extlst" xmlns:r="http://schemas.openxmlformats.org/officeDocument/2006/relationships" xmlns:m="http://schemas.openxmlformats.org/officeDocument/2006/math" xmlns:v="urn:schemas-microsoft-com:vml" xmlns:wp14="http://schemas.microsoft.com/office/word/2010/wordprocessingDrawing" xmlns:wp="http://schemas.openxmlformats.org/drawingml/2006/wordprocessingDrawing" xmlns:w10="urn:schemas-microsoft-com:office:word" xmlns:w="http://schemas.openxmlformats.org/wordprocessingml/2006/main" xmlns:w14="http://schemas.microsoft.com/office/word/2010/wordml" xmlns:w15="http://schemas.microsoft.com/office/word/2012/wordml" xmlns:w16cex="http://schemas.microsoft.com/office/word/2018/wordml/cex" xmlns:w16cid="http://schemas.microsoft.com/office/word/2016/wordml/cid" xmlns:w16="http://schemas.microsoft.com/office/word/2018/wordml" xmlns:w16du="http://schemas.microsoft.com/office/word/2023/wordml/word16du" xmlns:w16sdtdh="http://schemas.microsoft.com/office/word/2020/wordml/sdtdatahash" xmlns:w16se="http://schemas.microsoft.com/office/word/2015/wordml/symex" xmlns:wpg="http://schemas.microsoft.com/office/word/2010/wordprocessingGroup" xmlns:wpi="http://schemas.microsoft.com/office/word/2010/wordprocessingInk" xmlns:wne="http://schemas.microsoft.com/office/word/2006/wordml" xmlns:wps="http://schemas.microsoft.com/office/word/2010/wordprocessingShape" mc:Ignorable="w14 w15 w16se w16cid w16 w16cex w16sdtdh w16du wp14">
   <w:body>
     <w:p>
       <w:pPr>
@@ -126,251 +126,136 @@
           <w:rFonts w:ascii="Garamond" w:eastAsia="Garamond" w:hAnsi="Garamond" w:cs="Garamond"/>
           <w:b/>
         </w:rPr>
-        <w:t xml:space="preserve">: </w:t>
-      </w:r>
-      <w:proofErr w:type="gramStart"/>
+        <w:t>: {{ don</w:t>
+      </w:r>
       <w:r>
         <w:rPr>
           <w:rFonts w:ascii="Garamond" w:eastAsia="Garamond" w:hAnsi="Garamond" w:cs="Garamond"/>
           <w:b/>
         </w:rPr>
-        <w:t xml:space="preserve">{{ </w:t>
-      </w:r>
-      <w:proofErr w:type="spellStart"/>
+        <w:t>o</w:t>
+      </w:r>
       <w:r>
         <w:rPr>
           <w:rFonts w:ascii="Garamond" w:eastAsia="Garamond" w:hAnsi="Garamond" w:cs="Garamond"/>
           <w:b/>
         </w:rPr>
-        <w:t>donar</w:t>
-      </w:r>
-      <w:proofErr w:type="gramEnd"/>
-      <w:r>
+        <w:t>r_name }}</w:t>
+      </w:r>
+    </w:p>
+    <w:p>
+      <w:pPr>
+        <w:spacing w:line="276" w:lineRule="auto"/>
         <w:rPr>
           <w:rFonts w:ascii="Garamond" w:eastAsia="Garamond" w:hAnsi="Garamond" w:cs="Garamond"/>
           <w:b/>
         </w:rPr>
-        <w:t>_name</w:t>
-      </w:r>
-      <w:proofErr w:type="spellEnd"/>
-      <w:r>
+      </w:pPr>
+    </w:p>
+    <w:p>
+      <w:pPr>
+        <w:spacing w:line="276" w:lineRule="auto"/>
         <w:rPr>
           <w:rFonts w:ascii="Garamond" w:eastAsia="Garamond" w:hAnsi="Garamond" w:cs="Garamond"/>
           <w:b/>
         </w:rPr>
-        <w:t xml:space="preserve"> }}</w:t>
-      </w:r>
-    </w:p>
-    <w:p>
-      <w:pPr>
-        <w:spacing w:line="276" w:lineRule="auto"/>
+      </w:pPr>
+      <w:r>
         <w:rPr>
           <w:rFonts w:ascii="Garamond" w:eastAsia="Garamond" w:hAnsi="Garamond" w:cs="Garamond"/>
           <w:b/>
         </w:rPr>
-      </w:pPr>
-    </w:p>
-    <w:p>
-      <w:pPr>
-        <w:spacing w:line="276" w:lineRule="auto"/>
+        <w:t>Donor’s Address: {{ donor_address }}</w:t>
+      </w:r>
+    </w:p>
+    <w:p>
+      <w:pPr>
+        <w:spacing w:line="276" w:lineRule="auto"/>
+        <w:rPr>
+          <w:rFonts w:ascii="Garamond" w:eastAsia="Garamond" w:hAnsi="Garamond" w:cs="Garamond"/>
+        </w:rPr>
+      </w:pPr>
+    </w:p>
+    <w:p>
+      <w:pPr>
+        <w:spacing w:line="276" w:lineRule="auto"/>
+        <w:rPr>
+          <w:rFonts w:ascii="Garamond" w:eastAsia="Garamond" w:hAnsi="Garamond" w:cs="Garamond"/>
+        </w:rPr>
+      </w:pPr>
+      <w:r>
         <w:rPr>
           <w:rFonts w:ascii="Garamond" w:eastAsia="Garamond" w:hAnsi="Garamond" w:cs="Garamond"/>
           <w:b/>
         </w:rPr>
-      </w:pPr>
+        <w:t xml:space="preserve">Donor’s PAN: </w:t>
+      </w:r>
       <w:r>
         <w:rPr>
           <w:rFonts w:ascii="Garamond" w:eastAsia="Garamond" w:hAnsi="Garamond" w:cs="Garamond"/>
           <w:b/>
         </w:rPr>
-        <w:t xml:space="preserve">Donor’s </w:t>
-      </w:r>
+        <w:t>{{ donor_pan }}</w:t>
+      </w:r>
+    </w:p>
+    <w:p>
+      <w:pPr>
+        <w:spacing w:line="276" w:lineRule="auto"/>
+        <w:rPr>
+          <w:rFonts w:ascii="Garamond" w:eastAsia="Garamond" w:hAnsi="Garamond" w:cs="Garamond"/>
+        </w:rPr>
+      </w:pPr>
+    </w:p>
+    <w:p>
+      <w:pPr>
+        <w:spacing w:line="276" w:lineRule="auto"/>
+        <w:rPr>
+          <w:rFonts w:ascii="Garamond" w:eastAsia="Garamond" w:hAnsi="Garamond" w:cs="Garamond"/>
+        </w:rPr>
+      </w:pPr>
       <w:r>
         <w:rPr>
           <w:rFonts w:ascii="Garamond" w:eastAsia="Garamond" w:hAnsi="Garamond" w:cs="Garamond"/>
           <w:b/>
         </w:rPr>
-        <w:t xml:space="preserve">Address: </w:t>
-      </w:r>
-      <w:proofErr w:type="gramStart"/>
+        <w:t>Donation Amount:</w:t>
+      </w:r>
       <w:r>
         <w:rPr>
           <w:rFonts w:ascii="Garamond" w:eastAsia="Garamond" w:hAnsi="Garamond" w:cs="Garamond"/>
           <w:b/>
         </w:rPr>
-        <w:t xml:space="preserve">{{ </w:t>
-      </w:r>
-      <w:proofErr w:type="spellStart"/>
+        <w:t xml:space="preserve"> {{ donation_amount }}</w:t>
+      </w:r>
+      <w:r>
+        <w:rPr>
+          <w:rFonts w:ascii="Garamond" w:eastAsia="Garamond" w:hAnsi="Garamond" w:cs="Garamond"/>
+        </w:rPr>
+        <w:t xml:space="preserve"> </w:t>
+      </w:r>
+    </w:p>
+    <w:p>
+      <w:pPr>
+        <w:spacing w:line="276" w:lineRule="auto"/>
+        <w:rPr>
+          <w:rFonts w:ascii="Garamond" w:eastAsia="Garamond" w:hAnsi="Garamond" w:cs="Garamond"/>
+        </w:rPr>
+      </w:pPr>
+    </w:p>
+    <w:p>
+      <w:pPr>
+        <w:spacing w:line="276" w:lineRule="auto"/>
+        <w:rPr>
+          <w:rFonts w:ascii="Garamond" w:eastAsia="Garamond" w:hAnsi="Garamond" w:cs="Garamond"/>
+        </w:rPr>
+      </w:pPr>
       <w:r>
         <w:rPr>
           <w:rFonts w:ascii="Garamond" w:eastAsia="Garamond" w:hAnsi="Garamond" w:cs="Garamond"/>
           <w:b/>
         </w:rPr>
-        <w:t>donor</w:t>
-      </w:r>
-      <w:proofErr w:type="gramEnd"/>
-      <w:r>
-        <w:rPr>
-          <w:rFonts w:ascii="Garamond" w:eastAsia="Garamond" w:hAnsi="Garamond" w:cs="Garamond"/>
-          <w:b/>
-        </w:rPr>
-        <w:t>_address</w:t>
-      </w:r>
-      <w:proofErr w:type="spellEnd"/>
-      <w:r>
-        <w:rPr>
-          <w:rFonts w:ascii="Garamond" w:eastAsia="Garamond" w:hAnsi="Garamond" w:cs="Garamond"/>
-          <w:b/>
-        </w:rPr>
-        <w:t xml:space="preserve"> }}</w:t>
-      </w:r>
-    </w:p>
-    <w:p>
-      <w:pPr>
-        <w:spacing w:line="276" w:lineRule="auto"/>
-        <w:rPr>
-          <w:rFonts w:ascii="Garamond" w:eastAsia="Garamond" w:hAnsi="Garamond" w:cs="Garamond"/>
-        </w:rPr>
-      </w:pPr>
-    </w:p>
-    <w:p>
-      <w:pPr>
-        <w:spacing w:line="276" w:lineRule="auto"/>
-        <w:rPr>
-          <w:rFonts w:ascii="Garamond" w:eastAsia="Garamond" w:hAnsi="Garamond" w:cs="Garamond"/>
-        </w:rPr>
-      </w:pPr>
-      <w:r>
-        <w:rPr>
-          <w:rFonts w:ascii="Garamond" w:eastAsia="Garamond" w:hAnsi="Garamond" w:cs="Garamond"/>
-          <w:b/>
-        </w:rPr>
-        <w:t xml:space="preserve">Donor’s PAN: </w:t>
-      </w:r>
-      <w:proofErr w:type="gramStart"/>
-      <w:r>
-        <w:rPr>
-          <w:rFonts w:ascii="Garamond" w:eastAsia="Garamond" w:hAnsi="Garamond" w:cs="Garamond"/>
-          <w:b/>
-        </w:rPr>
-        <w:t xml:space="preserve">{{ </w:t>
-      </w:r>
-      <w:proofErr w:type="spellStart"/>
-      <w:r>
-        <w:rPr>
-          <w:rFonts w:ascii="Garamond" w:eastAsia="Garamond" w:hAnsi="Garamond" w:cs="Garamond"/>
-          <w:b/>
-        </w:rPr>
-        <w:t>donor</w:t>
-      </w:r>
-      <w:proofErr w:type="gramEnd"/>
-      <w:r>
-        <w:rPr>
-          <w:rFonts w:ascii="Garamond" w:eastAsia="Garamond" w:hAnsi="Garamond" w:cs="Garamond"/>
-          <w:b/>
-        </w:rPr>
-        <w:t>_pan</w:t>
-      </w:r>
-      <w:proofErr w:type="spellEnd"/>
-      <w:r>
-        <w:rPr>
-          <w:rFonts w:ascii="Garamond" w:eastAsia="Garamond" w:hAnsi="Garamond" w:cs="Garamond"/>
-          <w:b/>
-        </w:rPr>
-        <w:t xml:space="preserve"> }}</w:t>
-      </w:r>
-    </w:p>
-    <w:p>
-      <w:pPr>
-        <w:spacing w:line="276" w:lineRule="auto"/>
-        <w:rPr>
-          <w:rFonts w:ascii="Garamond" w:eastAsia="Garamond" w:hAnsi="Garamond" w:cs="Garamond"/>
-        </w:rPr>
-      </w:pPr>
-    </w:p>
-    <w:p>
-      <w:pPr>
-        <w:spacing w:line="276" w:lineRule="auto"/>
-        <w:rPr>
-          <w:rFonts w:ascii="Garamond" w:eastAsia="Garamond" w:hAnsi="Garamond" w:cs="Garamond"/>
-        </w:rPr>
-      </w:pPr>
-      <w:r>
-        <w:rPr>
-          <w:rFonts w:ascii="Garamond" w:eastAsia="Garamond" w:hAnsi="Garamond" w:cs="Garamond"/>
-          <w:b/>
-        </w:rPr>
-        <w:t>Donation Amount:</w:t>
-      </w:r>
-      <w:r>
-        <w:rPr>
-          <w:rFonts w:ascii="Garamond" w:eastAsia="Garamond" w:hAnsi="Garamond" w:cs="Garamond"/>
-          <w:b/>
-        </w:rPr>
-        <w:t xml:space="preserve"> </w:t>
-      </w:r>
-      <w:proofErr w:type="gramStart"/>
-      <w:r>
-        <w:rPr>
-          <w:rFonts w:ascii="Garamond" w:eastAsia="Garamond" w:hAnsi="Garamond" w:cs="Garamond"/>
-          <w:b/>
-        </w:rPr>
-        <w:t xml:space="preserve">{{ </w:t>
-      </w:r>
-      <w:proofErr w:type="spellStart"/>
-      <w:r>
-        <w:rPr>
-          <w:rFonts w:ascii="Garamond" w:eastAsia="Garamond" w:hAnsi="Garamond" w:cs="Garamond"/>
-          <w:b/>
-        </w:rPr>
-        <w:t>donation</w:t>
-      </w:r>
-      <w:proofErr w:type="gramEnd"/>
-      <w:r>
-        <w:rPr>
-          <w:rFonts w:ascii="Garamond" w:eastAsia="Garamond" w:hAnsi="Garamond" w:cs="Garamond"/>
-          <w:b/>
-        </w:rPr>
-        <w:t>_amount</w:t>
-      </w:r>
-      <w:proofErr w:type="spellEnd"/>
-      <w:r>
-        <w:rPr>
-          <w:rFonts w:ascii="Garamond" w:eastAsia="Garamond" w:hAnsi="Garamond" w:cs="Garamond"/>
-          <w:b/>
-        </w:rPr>
-        <w:t xml:space="preserve"> }}</w:t>
-      </w:r>
-      <w:r>
-        <w:rPr>
-          <w:rFonts w:ascii="Garamond" w:eastAsia="Garamond" w:hAnsi="Garamond" w:cs="Garamond"/>
-        </w:rPr>
-        <w:t xml:space="preserve"> </w:t>
-      </w:r>
-    </w:p>
-    <w:p>
-      <w:pPr>
-        <w:spacing w:line="276" w:lineRule="auto"/>
-        <w:rPr>
-          <w:rFonts w:ascii="Garamond" w:eastAsia="Garamond" w:hAnsi="Garamond" w:cs="Garamond"/>
-        </w:rPr>
-      </w:pPr>
-    </w:p>
-    <w:p>
-      <w:pPr>
-        <w:spacing w:line="276" w:lineRule="auto"/>
-        <w:rPr>
-          <w:rFonts w:ascii="Garamond" w:eastAsia="Garamond" w:hAnsi="Garamond" w:cs="Garamond"/>
-        </w:rPr>
-      </w:pPr>
-      <w:r>
-        <w:rPr>
-          <w:rFonts w:ascii="Garamond" w:eastAsia="Garamond" w:hAnsi="Garamond" w:cs="Garamond"/>
-          <w:b/>
-        </w:rPr>
         <w:t>Date received</w:t>
       </w:r>
-      <w:proofErr w:type="gramStart"/>
       <w:r>
         <w:rPr>
           <w:rFonts w:ascii="Garamond" w:eastAsia="Garamond" w:hAnsi="Garamond" w:cs="Garamond"/>
@@ -392,70 +277,37 @@
           <w:rFonts w:ascii="Garamond" w:eastAsia="Georgia" w:hAnsi="Garamond" w:cs="Georgia"/>
           <w:b/>
         </w:rPr>
-        <w:t>{</w:t>
-      </w:r>
-      <w:proofErr w:type="gramEnd"/>
-      <w:r>
-        <w:rPr>
-          <w:rFonts w:ascii="Garamond" w:eastAsia="Georgia" w:hAnsi="Garamond" w:cs="Georgia"/>
+        <w:t>{{ date }}</w:t>
+      </w:r>
+    </w:p>
+    <w:p>
+      <w:pPr>
+        <w:spacing w:line="276" w:lineRule="auto"/>
+        <w:rPr>
+          <w:rFonts w:ascii="Garamond" w:eastAsia="Garamond" w:hAnsi="Garamond" w:cs="Garamond"/>
+        </w:rPr>
+      </w:pPr>
+    </w:p>
+    <w:p>
+      <w:pPr>
+        <w:spacing w:line="276" w:lineRule="auto"/>
+        <w:rPr>
+          <w:rFonts w:ascii="Garamond" w:eastAsia="Garamond" w:hAnsi="Garamond" w:cs="Garamond"/>
+        </w:rPr>
+      </w:pPr>
+      <w:r>
+        <w:rPr>
+          <w:rFonts w:ascii="Garamond" w:eastAsia="Garamond" w:hAnsi="Garamond" w:cs="Garamond"/>
           <w:b/>
         </w:rPr>
-        <w:t>{ date }}</w:t>
-      </w:r>
-    </w:p>
-    <w:p>
-      <w:pPr>
-        <w:spacing w:line="276" w:lineRule="auto"/>
-        <w:rPr>
-          <w:rFonts w:ascii="Garamond" w:eastAsia="Garamond" w:hAnsi="Garamond" w:cs="Garamond"/>
-        </w:rPr>
-      </w:pPr>
-    </w:p>
-    <w:p>
-      <w:pPr>
-        <w:spacing w:line="276" w:lineRule="auto"/>
-        <w:rPr>
-          <w:rFonts w:ascii="Garamond" w:eastAsia="Garamond" w:hAnsi="Garamond" w:cs="Garamond"/>
-        </w:rPr>
-      </w:pPr>
+        <w:t xml:space="preserve">Receipt No: </w:t>
+      </w:r>
       <w:r>
         <w:rPr>
           <w:rFonts w:ascii="Garamond" w:eastAsia="Garamond" w:hAnsi="Garamond" w:cs="Garamond"/>
           <w:b/>
         </w:rPr>
-        <w:t xml:space="preserve">Receipt No: </w:t>
-      </w:r>
-      <w:proofErr w:type="gramStart"/>
-      <w:r>
-        <w:rPr>
-          <w:rFonts w:ascii="Garamond" w:eastAsia="Garamond" w:hAnsi="Garamond" w:cs="Garamond"/>
-          <w:b/>
-        </w:rPr>
-        <w:t xml:space="preserve">{{ </w:t>
-      </w:r>
-      <w:proofErr w:type="spellStart"/>
-      <w:r>
-        <w:rPr>
-          <w:rFonts w:ascii="Garamond" w:eastAsia="Garamond" w:hAnsi="Garamond" w:cs="Garamond"/>
-          <w:b/>
-        </w:rPr>
-        <w:t>receipt</w:t>
-      </w:r>
-      <w:proofErr w:type="gramEnd"/>
-      <w:r>
-        <w:rPr>
-          <w:rFonts w:ascii="Garamond" w:eastAsia="Garamond" w:hAnsi="Garamond" w:cs="Garamond"/>
-          <w:b/>
-        </w:rPr>
-        <w:t>_no</w:t>
-      </w:r>
-      <w:proofErr w:type="spellEnd"/>
-      <w:r>
-        <w:rPr>
-          <w:rFonts w:ascii="Garamond" w:eastAsia="Garamond" w:hAnsi="Garamond" w:cs="Garamond"/>
-          <w:b/>
-        </w:rPr>
-        <w:t xml:space="preserve"> }}</w:t>
+        <w:t>{{ receipt_no }}</w:t>
       </w:r>
     </w:p>
     <w:p>
@@ -638,49 +490,21 @@
           <w:sz w:val="20"/>
           <w:szCs w:val="20"/>
         </w:rPr>
-        <w:t xml:space="preserve">80G Approval No: </w:t>
-      </w:r>
-      <w:proofErr w:type="gramStart"/>
+        <w:t xml:space="preserve">80G Approval No: CIT(EXEMPTION S) BANGALORE/80 G/2020- 21/A/10267 </w:t>
+      </w:r>
+    </w:p>
+    <w:p>
+      <w:pPr>
+        <w:spacing w:line="276" w:lineRule="auto"/>
+      </w:pPr>
       <w:r>
         <w:rPr>
           <w:rFonts w:ascii="Garamond" w:eastAsia="Garamond" w:hAnsi="Garamond" w:cs="Garamond"/>
           <w:sz w:val="20"/>
           <w:szCs w:val="20"/>
         </w:rPr>
-        <w:t>CIT(</w:t>
-      </w:r>
-      <w:proofErr w:type="gramEnd"/>
-      <w:r>
-        <w:rPr>
-          <w:rFonts w:ascii="Garamond" w:eastAsia="Garamond" w:hAnsi="Garamond" w:cs="Garamond"/>
-          <w:sz w:val="20"/>
-          <w:szCs w:val="20"/>
-        </w:rPr>
-        <w:t xml:space="preserve">EXEMPTION S) BANGALORE/80 G/2020- 21/A/10267 </w:t>
-      </w:r>
-    </w:p>
-    <w:p>
-      <w:pPr>
-        <w:spacing w:line="276" w:lineRule="auto"/>
-      </w:pPr>
-      <w:r>
-        <w:rPr>
-          <w:rFonts w:ascii="Garamond" w:eastAsia="Garamond" w:hAnsi="Garamond" w:cs="Garamond"/>
-          <w:sz w:val="20"/>
-          <w:szCs w:val="20"/>
-        </w:rPr>
-        <w:t xml:space="preserve">DIN &amp; Order No: ITBA/EXM/S/80G/202 0-21/1031155459(1) dated </w:t>
-      </w:r>
-      <w:proofErr w:type="gramStart"/>
-      <w:r>
-        <w:rPr>
-          <w:rFonts w:ascii="Garamond" w:eastAsia="Garamond" w:hAnsi="Garamond" w:cs="Garamond"/>
-          <w:sz w:val="20"/>
-          <w:szCs w:val="20"/>
-        </w:rPr>
-        <w:t>02/03/2021</w:t>
-      </w:r>
-      <w:proofErr w:type="gramEnd"/>
+        <w:t>DIN &amp; Order No: ITBA/EXM/S/80G/202 0-21/1031155459(1) dated 02/03/2021</w:t>
+      </w:r>
     </w:p>
     <w:sectPr>
       <w:headerReference w:type="default" r:id="rId8"/>
@@ -695,7 +519,7 @@
 </file>
 
 <file path=word/endnotes.xml><?xml version="1.0" encoding="utf-8"?>
-<w:endnotes xmlns:wpc="http://schemas.microsoft.com/office/word/2010/wordprocessingCanvas" xmlns:cx="http://schemas.microsoft.com/office/drawing/2014/chartex" xmlns:cx1="http://schemas.microsoft.com/office/drawing/2015/9/8/chartex" xmlns:cx2="http://schemas.microsoft.com/office/drawing/2015/10/21/chartex" xmlns:cx3="http://schemas.microsoft.com/office/drawing/2016/5/9/chartex" xmlns:cx4="http://schemas.microsoft.com/office/drawing/2016/5/10/chartex" xmlns:cx5="http://schemas.microsoft.com/office/drawing/2016/5/11/chartex" xmlns:cx6="http://schemas.microsoft.com/office/drawing/2016/5/12/chartex" xmlns:cx7="http://schemas.microsoft.com/office/drawing/2016/5/13/chartex" xmlns:cx8="http://schemas.microsoft.com/office/drawing/2016/5/14/chartex" xmlns:mc="http://schemas.openxmlformats.org/markup-compatibility/2006" xmlns:aink="http://schemas.microsoft.com/office/drawing/2016/ink" xmlns:am3d="http://schemas.microsoft.com/office/drawing/2017/model3d" xmlns:o="urn:schemas-microsoft-com:office:office" xmlns:oel="http://schemas.microsoft.com/office/2019/extlst" xmlns:r="http://schemas.openxmlformats.org/officeDocument/2006/relationships" xmlns:m="http://schemas.openxmlformats.org/officeDocument/2006/math" xmlns:v="urn:schemas-microsoft-com:vml" xmlns:wp14="http://schemas.microsoft.com/office/word/2010/wordprocessingDrawing" xmlns:wp="http://schemas.openxmlformats.org/drawingml/2006/wordprocessingDrawing" xmlns:w10="urn:schemas-microsoft-com:office:word" xmlns:w="http://schemas.openxmlformats.org/wordprocessingml/2006/main" xmlns:w14="http://schemas.microsoft.com/office/word/2010/wordml" xmlns:w15="http://schemas.microsoft.com/office/word/2012/wordml" xmlns:w16cex="http://schemas.microsoft.com/office/word/2018/wordml/cex" xmlns:w16cid="http://schemas.microsoft.com/office/word/2016/wordml/cid" xmlns:w16="http://schemas.microsoft.com/office/word/2018/wordml" xmlns:w16sdtdh="http://schemas.microsoft.com/office/word/2020/wordml/sdtdatahash" xmlns:w16se="http://schemas.microsoft.com/office/word/2015/wordml/symex" xmlns:wpg="http://schemas.microsoft.com/office/word/2010/wordprocessingGroup" xmlns:wpi="http://schemas.microsoft.com/office/word/2010/wordprocessingInk" xmlns:wne="http://schemas.microsoft.com/office/word/2006/wordml" xmlns:wps="http://schemas.microsoft.com/office/word/2010/wordprocessingShape" mc:Ignorable="w14 w15 w16se w16cid w16 w16cex w16sdtdh wp14">
+<w:endnotes xmlns:wpc="http://schemas.microsoft.com/office/word/2010/wordprocessingCanvas" xmlns:cx="http://schemas.microsoft.com/office/drawing/2014/chartex" xmlns:cx1="http://schemas.microsoft.com/office/drawing/2015/9/8/chartex" xmlns:cx2="http://schemas.microsoft.com/office/drawing/2015/10/21/chartex" xmlns:cx3="http://schemas.microsoft.com/office/drawing/2016/5/9/chartex" xmlns:cx4="http://schemas.microsoft.com/office/drawing/2016/5/10/chartex" xmlns:cx5="http://schemas.microsoft.com/office/drawing/2016/5/11/chartex" xmlns:cx6="http://schemas.microsoft.com/office/drawing/2016/5/12/chartex" xmlns:cx7="http://schemas.microsoft.com/office/drawing/2016/5/13/chartex" xmlns:cx8="http://schemas.microsoft.com/office/drawing/2016/5/14/chartex" xmlns:mc="http://schemas.openxmlformats.org/markup-compatibility/2006" xmlns:aink="http://schemas.microsoft.com/office/drawing/2016/ink" xmlns:am3d="http://schemas.microsoft.com/office/drawing/2017/model3d" xmlns:o="urn:schemas-microsoft-com:office:office" xmlns:oel="http://schemas.microsoft.com/office/2019/extlst" xmlns:r="http://schemas.openxmlformats.org/officeDocument/2006/relationships" xmlns:m="http://schemas.openxmlformats.org/officeDocument/2006/math" xmlns:v="urn:schemas-microsoft-com:vml" xmlns:wp14="http://schemas.microsoft.com/office/word/2010/wordprocessingDrawing" xmlns:wp="http://schemas.openxmlformats.org/drawingml/2006/wordprocessingDrawing" xmlns:w10="urn:schemas-microsoft-com:office:word" xmlns:w="http://schemas.openxmlformats.org/wordprocessingml/2006/main" xmlns:w14="http://schemas.microsoft.com/office/word/2010/wordml" xmlns:w15="http://schemas.microsoft.com/office/word/2012/wordml" xmlns:w16cex="http://schemas.microsoft.com/office/word/2018/wordml/cex" xmlns:w16cid="http://schemas.microsoft.com/office/word/2016/wordml/cid" xmlns:w16="http://schemas.microsoft.com/office/word/2018/wordml" xmlns:w16du="http://schemas.microsoft.com/office/word/2023/wordml/word16du" xmlns:w16sdtdh="http://schemas.microsoft.com/office/word/2020/wordml/sdtdatahash" xmlns:w16se="http://schemas.microsoft.com/office/word/2015/wordml/symex" xmlns:wpg="http://schemas.microsoft.com/office/word/2010/wordprocessingGroup" xmlns:wpi="http://schemas.microsoft.com/office/word/2010/wordprocessingInk" xmlns:wne="http://schemas.microsoft.com/office/word/2006/wordml" xmlns:wps="http://schemas.microsoft.com/office/word/2010/wordprocessingShape" mc:Ignorable="w14 w15 w16se w16cid w16 w16cex w16sdtdh w16du wp14">
   <w:endnote w:type="separator" w:id="-1">
     <w:p>
       <w:pPr>
@@ -720,7 +544,7 @@
 </file>
 
 <file path=word/footer1.xml><?xml version="1.0" encoding="utf-8"?>
-<w:ftr xmlns:wpc="http://schemas.microsoft.com/office/word/2010/wordprocessingCanvas" xmlns:cx="http://schemas.microsoft.com/office/drawing/2014/chartex" xmlns:cx1="http://schemas.microsoft.com/office/drawing/2015/9/8/chartex" xmlns:cx2="http://schemas.microsoft.com/office/drawing/2015/10/21/chartex" xmlns:cx3="http://schemas.microsoft.com/office/drawing/2016/5/9/chartex" xmlns:cx4="http://schemas.microsoft.com/office/drawing/2016/5/10/chartex" xmlns:cx5="http://schemas.microsoft.com/office/drawing/2016/5/11/chartex" xmlns:cx6="http://schemas.microsoft.com/office/drawing/2016/5/12/chartex" xmlns:cx7="http://schemas.microsoft.com/office/drawing/2016/5/13/chartex" xmlns:cx8="http://schemas.microsoft.com/office/drawing/2016/5/14/chartex" xmlns:mc="http://schemas.openxmlformats.org/markup-compatibility/2006" xmlns:aink="http://schemas.microsoft.com/office/drawing/2016/ink" xmlns:am3d="http://schemas.microsoft.com/office/drawing/2017/model3d" xmlns:o="urn:schemas-microsoft-com:office:office" xmlns:oel="http://schemas.microsoft.com/office/2019/extlst" xmlns:r="http://schemas.openxmlformats.org/officeDocument/2006/relationships" xmlns:m="http://schemas.openxmlformats.org/officeDocument/2006/math" xmlns:v="urn:schemas-microsoft-com:vml" xmlns:wp14="http://schemas.microsoft.com/office/word/2010/wordprocessingDrawing" xmlns:wp="http://schemas.openxmlformats.org/drawingml/2006/wordprocessingDrawing" xmlns:w10="urn:schemas-microsoft-com:office:word" xmlns:w="http://schemas.openxmlformats.org/wordprocessingml/2006/main" xmlns:w14="http://schemas.microsoft.com/office/word/2010/wordml" xmlns:w15="http://schemas.microsoft.com/office/word/2012/wordml" xmlns:w16cex="http://schemas.microsoft.com/office/word/2018/wordml/cex" xmlns:w16cid="http://schemas.microsoft.com/office/word/2016/wordml/cid" xmlns:w16="http://schemas.microsoft.com/office/word/2018/wordml" xmlns:w16sdtdh="http://schemas.microsoft.com/office/word/2020/wordml/sdtdatahash" xmlns:w16se="http://schemas.microsoft.com/office/word/2015/wordml/symex" xmlns:wpg="http://schemas.microsoft.com/office/word/2010/wordprocessingGroup" xmlns:wpi="http://schemas.microsoft.com/office/word/2010/wordprocessingInk" xmlns:wne="http://schemas.microsoft.com/office/word/2006/wordml" xmlns:wps="http://schemas.microsoft.com/office/word/2010/wordprocessingShape" mc:Ignorable="w14 w15 w16se w16cid w16 w16cex w16sdtdh wp14">
+<w:ftr xmlns:wpc="http://schemas.microsoft.com/office/word/2010/wordprocessingCanvas" xmlns:cx="http://schemas.microsoft.com/office/drawing/2014/chartex" xmlns:cx1="http://schemas.microsoft.com/office/drawing/2015/9/8/chartex" xmlns:cx2="http://schemas.microsoft.com/office/drawing/2015/10/21/chartex" xmlns:cx3="http://schemas.microsoft.com/office/drawing/2016/5/9/chartex" xmlns:cx4="http://schemas.microsoft.com/office/drawing/2016/5/10/chartex" xmlns:cx5="http://schemas.microsoft.com/office/drawing/2016/5/11/chartex" xmlns:cx6="http://schemas.microsoft.com/office/drawing/2016/5/12/chartex" xmlns:cx7="http://schemas.microsoft.com/office/drawing/2016/5/13/chartex" xmlns:cx8="http://schemas.microsoft.com/office/drawing/2016/5/14/chartex" xmlns:mc="http://schemas.openxmlformats.org/markup-compatibility/2006" xmlns:aink="http://schemas.microsoft.com/office/drawing/2016/ink" xmlns:am3d="http://schemas.microsoft.com/office/drawing/2017/model3d" xmlns:o="urn:schemas-microsoft-com:office:office" xmlns:oel="http://schemas.microsoft.com/office/2019/extlst" xmlns:r="http://schemas.openxmlformats.org/officeDocument/2006/relationships" xmlns:m="http://schemas.openxmlformats.org/officeDocument/2006/math" xmlns:v="urn:schemas-microsoft-com:vml" xmlns:wp14="http://schemas.microsoft.com/office/word/2010/wordprocessingDrawing" xmlns:wp="http://schemas.openxmlformats.org/drawingml/2006/wordprocessingDrawing" xmlns:w10="urn:schemas-microsoft-com:office:word" xmlns:w="http://schemas.openxmlformats.org/wordprocessingml/2006/main" xmlns:w14="http://schemas.microsoft.com/office/word/2010/wordml" xmlns:w15="http://schemas.microsoft.com/office/word/2012/wordml" xmlns:w16cex="http://schemas.microsoft.com/office/word/2018/wordml/cex" xmlns:w16cid="http://schemas.microsoft.com/office/word/2016/wordml/cid" xmlns:w16="http://schemas.microsoft.com/office/word/2018/wordml" xmlns:w16du="http://schemas.microsoft.com/office/word/2023/wordml/word16du" xmlns:w16sdtdh="http://schemas.microsoft.com/office/word/2020/wordml/sdtdatahash" xmlns:w16se="http://schemas.microsoft.com/office/word/2015/wordml/symex" xmlns:wpg="http://schemas.microsoft.com/office/word/2010/wordprocessingGroup" xmlns:wpi="http://schemas.microsoft.com/office/word/2010/wordprocessingInk" xmlns:wne="http://schemas.microsoft.com/office/word/2006/wordml" xmlns:wps="http://schemas.microsoft.com/office/word/2010/wordprocessingShape" mc:Ignorable="w14 w15 w16se w16cid w16 w16cex w16sdtdh w16du wp14">
   <w:p>
     <w:pPr>
       <w:pBdr>
@@ -867,7 +691,7 @@
 </file>
 
 <file path=word/footnotes.xml><?xml version="1.0" encoding="utf-8"?>
-<w:footnotes xmlns:wpc="http://schemas.microsoft.com/office/word/2010/wordprocessingCanvas" xmlns:cx="http://schemas.microsoft.com/office/drawing/2014/chartex" xmlns:cx1="http://schemas.microsoft.com/office/drawing/2015/9/8/chartex" xmlns:cx2="http://schemas.microsoft.com/office/drawing/2015/10/21/chartex" xmlns:cx3="http://schemas.microsoft.com/office/drawing/2016/5/9/chartex" xmlns:cx4="http://schemas.microsoft.com/office/drawing/2016/5/10/chartex" xmlns:cx5="http://schemas.microsoft.com/office/drawing/2016/5/11/chartex" xmlns:cx6="http://schemas.microsoft.com/office/drawing/2016/5/12/chartex" xmlns:cx7="http://schemas.microsoft.com/office/drawing/2016/5/13/chartex" xmlns:cx8="http://schemas.microsoft.com/office/drawing/2016/5/14/chartex" xmlns:mc="http://schemas.openxmlformats.org/markup-compatibility/2006" xmlns:aink="http://schemas.microsoft.com/office/drawing/2016/ink" xmlns:am3d="http://schemas.microsoft.com/office/drawing/2017/model3d" xmlns:o="urn:schemas-microsoft-com:office:office" xmlns:oel="http://schemas.microsoft.com/office/2019/extlst" xmlns:r="http://schemas.openxmlformats.org/officeDocument/2006/relationships" xmlns:m="http://schemas.openxmlformats.org/officeDocument/2006/math" xmlns:v="urn:schemas-microsoft-com:vml" xmlns:wp14="http://schemas.microsoft.com/office/word/2010/wordprocessingDrawing" xmlns:wp="http://schemas.openxmlformats.org/drawingml/2006/wordprocessingDrawing" xmlns:w10="urn:schemas-microsoft-com:office:word" xmlns:w="http://schemas.openxmlformats.org/wordprocessingml/2006/main" xmlns:w14="http://schemas.microsoft.com/office/word/2010/wordml" xmlns:w15="http://schemas.microsoft.com/office/word/2012/wordml" xmlns:w16cex="http://schemas.microsoft.com/office/word/2018/wordml/cex" xmlns:w16cid="http://schemas.microsoft.com/office/word/2016/wordml/cid" xmlns:w16="http://schemas.microsoft.com/office/word/2018/wordml" xmlns:w16sdtdh="http://schemas.microsoft.com/office/word/2020/wordml/sdtdatahash" xmlns:w16se="http://schemas.microsoft.com/office/word/2015/wordml/symex" xmlns:wpg="http://schemas.microsoft.com/office/word/2010/wordprocessingGroup" xmlns:wpi="http://schemas.microsoft.com/office/word/2010/wordprocessingInk" xmlns:wne="http://schemas.microsoft.com/office/word/2006/wordml" xmlns:wps="http://schemas.microsoft.com/office/word/2010/wordprocessingShape" mc:Ignorable="w14 w15 w16se w16cid w16 w16cex w16sdtdh wp14">
+<w:footnotes xmlns:wpc="http://schemas.microsoft.com/office/word/2010/wordprocessingCanvas" xmlns:cx="http://schemas.microsoft.com/office/drawing/2014/chartex" xmlns:cx1="http://schemas.microsoft.com/office/drawing/2015/9/8/chartex" xmlns:cx2="http://schemas.microsoft.com/office/drawing/2015/10/21/chartex" xmlns:cx3="http://schemas.microsoft.com/office/drawing/2016/5/9/chartex" xmlns:cx4="http://schemas.microsoft.com/office/drawing/2016/5/10/chartex" xmlns:cx5="http://schemas.microsoft.com/office/drawing/2016/5/11/chartex" xmlns:cx6="http://schemas.microsoft.com/office/drawing/2016/5/12/chartex" xmlns:cx7="http://schemas.microsoft.com/office/drawing/2016/5/13/chartex" xmlns:cx8="http://schemas.microsoft.com/office/drawing/2016/5/14/chartex" xmlns:mc="http://schemas.openxmlformats.org/markup-compatibility/2006" xmlns:aink="http://schemas.microsoft.com/office/drawing/2016/ink" xmlns:am3d="http://schemas.microsoft.com/office/drawing/2017/model3d" xmlns:o="urn:schemas-microsoft-com:office:office" xmlns:oel="http://schemas.microsoft.com/office/2019/extlst" xmlns:r="http://schemas.openxmlformats.org/officeDocument/2006/relationships" xmlns:m="http://schemas.openxmlformats.org/officeDocument/2006/math" xmlns:v="urn:schemas-microsoft-com:vml" xmlns:wp14="http://schemas.microsoft.com/office/word/2010/wordprocessingDrawing" xmlns:wp="http://schemas.openxmlformats.org/drawingml/2006/wordprocessingDrawing" xmlns:w10="urn:schemas-microsoft-com:office:word" xmlns:w="http://schemas.openxmlformats.org/wordprocessingml/2006/main" xmlns:w14="http://schemas.microsoft.com/office/word/2010/wordml" xmlns:w15="http://schemas.microsoft.com/office/word/2012/wordml" xmlns:w16cex="http://schemas.microsoft.com/office/word/2018/wordml/cex" xmlns:w16cid="http://schemas.microsoft.com/office/word/2016/wordml/cid" xmlns:w16="http://schemas.microsoft.com/office/word/2018/wordml" xmlns:w16du="http://schemas.microsoft.com/office/word/2023/wordml/word16du" xmlns:w16sdtdh="http://schemas.microsoft.com/office/word/2020/wordml/sdtdatahash" xmlns:w16se="http://schemas.microsoft.com/office/word/2015/wordml/symex" xmlns:wpg="http://schemas.microsoft.com/office/word/2010/wordprocessingGroup" xmlns:wpi="http://schemas.microsoft.com/office/word/2010/wordprocessingInk" xmlns:wne="http://schemas.microsoft.com/office/word/2006/wordml" xmlns:wps="http://schemas.microsoft.com/office/word/2010/wordprocessingShape" mc:Ignorable="w14 w15 w16se w16cid w16 w16cex w16sdtdh w16du wp14">
   <w:footnote w:type="separator" w:id="-1">
     <w:p>
       <w:pPr>
@@ -892,7 +716,7 @@
 </file>
 
 <file path=word/header1.xml><?xml version="1.0" encoding="utf-8"?>
-<w:hdr xmlns:wpc="http://schemas.microsoft.com/office/word/2010/wordprocessingCanvas" xmlns:cx="http://schemas.microsoft.com/office/drawing/2014/chartex" xmlns:cx1="http://schemas.microsoft.com/office/drawing/2015/9/8/chartex" xmlns:cx2="http://schemas.microsoft.com/office/drawing/2015/10/21/chartex" xmlns:cx3="http://schemas.microsoft.com/office/drawing/2016/5/9/chartex" xmlns:cx4="http://schemas.microsoft.com/office/drawing/2016/5/10/chartex" xmlns:cx5="http://schemas.microsoft.com/office/drawing/2016/5/11/chartex" xmlns:cx6="http://schemas.microsoft.com/office/drawing/2016/5/12/chartex" xmlns:cx7="http://schemas.microsoft.com/office/drawing/2016/5/13/chartex" xmlns:cx8="http://schemas.microsoft.com/office/drawing/2016/5/14/chartex" xmlns:mc="http://schemas.openxmlformats.org/markup-compatibility/2006" xmlns:aink="http://schemas.microsoft.com/office/drawing/2016/ink" xmlns:am3d="http://schemas.microsoft.com/office/drawing/2017/model3d" xmlns:o="urn:schemas-microsoft-com:office:office" xmlns:oel="http://schemas.microsoft.com/office/2019/extlst" xmlns:r="http://schemas.openxmlformats.org/officeDocument/2006/relationships" xmlns:m="http://schemas.openxmlformats.org/officeDocument/2006/math" xmlns:v="urn:schemas-microsoft-com:vml" xmlns:wp14="http://schemas.microsoft.com/office/word/2010/wordprocessingDrawing" xmlns:wp="http://schemas.openxmlformats.org/drawingml/2006/wordprocessingDrawing" xmlns:w10="urn:schemas-microsoft-com:office:word" xmlns:w="http://schemas.openxmlformats.org/wordprocessingml/2006/main" xmlns:w14="http://schemas.microsoft.com/office/word/2010/wordml" xmlns:w15="http://schemas.microsoft.com/office/word/2012/wordml" xmlns:w16cex="http://schemas.microsoft.com/office/word/2018/wordml/cex" xmlns:w16cid="http://schemas.microsoft.com/office/word/2016/wordml/cid" xmlns:w16="http://schemas.microsoft.com/office/word/2018/wordml" xmlns:w16sdtdh="http://schemas.microsoft.com/office/word/2020/wordml/sdtdatahash" xmlns:w16se="http://schemas.microsoft.com/office/word/2015/wordml/symex" xmlns:wpg="http://schemas.microsoft.com/office/word/2010/wordprocessingGroup" xmlns:wpi="http://schemas.microsoft.com/office/word/2010/wordprocessingInk" xmlns:wne="http://schemas.microsoft.com/office/word/2006/wordml" xmlns:wps="http://schemas.microsoft.com/office/word/2010/wordprocessingShape" mc:Ignorable="w14 w15 w16se w16cid w16 w16cex w16sdtdh wp14">
+<w:hdr xmlns:wpc="http://schemas.microsoft.com/office/word/2010/wordprocessingCanvas" xmlns:cx="http://schemas.microsoft.com/office/drawing/2014/chartex" xmlns:cx1="http://schemas.microsoft.com/office/drawing/2015/9/8/chartex" xmlns:cx2="http://schemas.microsoft.com/office/drawing/2015/10/21/chartex" xmlns:cx3="http://schemas.microsoft.com/office/drawing/2016/5/9/chartex" xmlns:cx4="http://schemas.microsoft.com/office/drawing/2016/5/10/chartex" xmlns:cx5="http://schemas.microsoft.com/office/drawing/2016/5/11/chartex" xmlns:cx6="http://schemas.microsoft.com/office/drawing/2016/5/12/chartex" xmlns:cx7="http://schemas.microsoft.com/office/drawing/2016/5/13/chartex" xmlns:cx8="http://schemas.microsoft.com/office/drawing/2016/5/14/chartex" xmlns:mc="http://schemas.openxmlformats.org/markup-compatibility/2006" xmlns:aink="http://schemas.microsoft.com/office/drawing/2016/ink" xmlns:am3d="http://schemas.microsoft.com/office/drawing/2017/model3d" xmlns:o="urn:schemas-microsoft-com:office:office" xmlns:oel="http://schemas.microsoft.com/office/2019/extlst" xmlns:r="http://schemas.openxmlformats.org/officeDocument/2006/relationships" xmlns:m="http://schemas.openxmlformats.org/officeDocument/2006/math" xmlns:v="urn:schemas-microsoft-com:vml" xmlns:wp14="http://schemas.microsoft.com/office/word/2010/wordprocessingDrawing" xmlns:wp="http://schemas.openxmlformats.org/drawingml/2006/wordprocessingDrawing" xmlns:w10="urn:schemas-microsoft-com:office:word" xmlns:w="http://schemas.openxmlformats.org/wordprocessingml/2006/main" xmlns:w14="http://schemas.microsoft.com/office/word/2010/wordml" xmlns:w15="http://schemas.microsoft.com/office/word/2012/wordml" xmlns:w16cex="http://schemas.microsoft.com/office/word/2018/wordml/cex" xmlns:w16cid="http://schemas.microsoft.com/office/word/2016/wordml/cid" xmlns:w16="http://schemas.microsoft.com/office/word/2018/wordml" xmlns:w16du="http://schemas.microsoft.com/office/word/2023/wordml/word16du" xmlns:w16sdtdh="http://schemas.microsoft.com/office/word/2020/wordml/sdtdatahash" xmlns:w16se="http://schemas.microsoft.com/office/word/2015/wordml/symex" xmlns:wpg="http://schemas.microsoft.com/office/word/2010/wordprocessingGroup" xmlns:wpi="http://schemas.microsoft.com/office/word/2010/wordprocessingInk" xmlns:wne="http://schemas.microsoft.com/office/word/2006/wordml" xmlns:wps="http://schemas.microsoft.com/office/word/2010/wordprocessingShape" mc:Ignorable="w14 w15 w16se w16cid w16 w16cex w16sdtdh w16du wp14">
   <w:p>
     <w:pPr>
       <w:widowControl w:val="0"/>
@@ -983,7 +807,6 @@
               <w:szCs w:val="22"/>
             </w:rPr>
           </w:pPr>
-          <w:proofErr w:type="spellStart"/>
           <w:r>
             <w:rPr>
               <w:rFonts w:ascii="Open Sans" w:eastAsia="Open Sans" w:hAnsi="Open Sans" w:cs="Open Sans"/>
@@ -991,17 +814,7 @@
               <w:sz w:val="22"/>
               <w:szCs w:val="22"/>
             </w:rPr>
-            <w:t>Regd</w:t>
-          </w:r>
-          <w:proofErr w:type="spellEnd"/>
-          <w:r>
-            <w:rPr>
-              <w:rFonts w:ascii="Open Sans" w:eastAsia="Open Sans" w:hAnsi="Open Sans" w:cs="Open Sans"/>
-              <w:color w:val="000000"/>
-              <w:sz w:val="22"/>
-              <w:szCs w:val="22"/>
-            </w:rPr>
-            <w:t xml:space="preserve"> Office: 843, 1st Main Rd, 1st Cross, 1st Block, HAL 3rd Stage</w:t>
+            <w:t>Regd Office: 843, 1st Main Rd, 1st Cross, 1st Block, HAL 3rd Stage</w:t>
           </w:r>
           <w:r>
             <w:rPr>
@@ -1009,25 +822,7 @@
               <w:sz w:val="22"/>
               <w:szCs w:val="22"/>
             </w:rPr>
-            <w:t xml:space="preserve">, </w:t>
-          </w:r>
-          <w:proofErr w:type="spellStart"/>
-          <w:r>
-            <w:rPr>
-              <w:rFonts w:ascii="Open Sans" w:eastAsia="Open Sans" w:hAnsi="Open Sans" w:cs="Open Sans"/>
-              <w:sz w:val="22"/>
-              <w:szCs w:val="22"/>
-            </w:rPr>
-            <w:t>Thippasandra</w:t>
-          </w:r>
-          <w:proofErr w:type="spellEnd"/>
-          <w:r>
-            <w:rPr>
-              <w:rFonts w:ascii="Open Sans" w:eastAsia="Open Sans" w:hAnsi="Open Sans" w:cs="Open Sans"/>
-              <w:sz w:val="22"/>
-              <w:szCs w:val="22"/>
-            </w:rPr>
-            <w:t xml:space="preserve">, </w:t>
+            <w:t xml:space="preserve">, Thippasandra, </w:t>
           </w:r>
           <w:r>
             <w:rPr>
@@ -1090,7 +885,7 @@
 </file>
 
 <file path=word/styles.xml><?xml version="1.0" encoding="utf-8"?>
-<w:styles xmlns:mc="http://schemas.openxmlformats.org/markup-compatibility/2006" xmlns:r="http://schemas.openxmlformats.org/officeDocument/2006/relationships" xmlns:w="http://schemas.openxmlformats.org/wordprocessingml/2006/main" xmlns:w14="http://schemas.microsoft.com/office/word/2010/wordml" xmlns:w15="http://schemas.microsoft.com/office/word/2012/wordml" xmlns:w16cex="http://schemas.microsoft.com/office/word/2018/wordml/cex" xmlns:w16cid="http://schemas.microsoft.com/office/word/2016/wordml/cid" xmlns:w16="http://schemas.microsoft.com/office/word/2018/wordml" xmlns:w16sdtdh="http://schemas.microsoft.com/office/word/2020/wordml/sdtdatahash" xmlns:w16se="http://schemas.microsoft.com/office/word/2015/wordml/symex" mc:Ignorable="w14 w15 w16se w16cid w16 w16cex w16sdtdh">
+<w:styles xmlns:mc="http://schemas.openxmlformats.org/markup-compatibility/2006" xmlns:r="http://schemas.openxmlformats.org/officeDocument/2006/relationships" xmlns:w="http://schemas.openxmlformats.org/wordprocessingml/2006/main" xmlns:w14="http://schemas.microsoft.com/office/word/2010/wordml" xmlns:w15="http://schemas.microsoft.com/office/word/2012/wordml" xmlns:w16cex="http://schemas.microsoft.com/office/word/2018/wordml/cex" xmlns:w16cid="http://schemas.microsoft.com/office/word/2016/wordml/cid" xmlns:w16="http://schemas.microsoft.com/office/word/2018/wordml" xmlns:w16du="http://schemas.microsoft.com/office/word/2023/wordml/word16du" xmlns:w16sdtdh="http://schemas.microsoft.com/office/word/2020/wordml/sdtdatahash" xmlns:w16se="http://schemas.microsoft.com/office/word/2015/wordml/symex" mc:Ignorable="w14 w15 w16se w16cid w16 w16cex w16sdtdh w16du">
   <w:docDefaults>
     <w:rPrDefault>
       <w:rPr>

</xml_diff>